<commit_message>
Updated Project Plan Team and Roles
</commit_message>
<xml_diff>
--- a/src/Modernization of Childbirth to Improve User Experience by Process Automation and Apply Face Recognition.docx
+++ b/src/Modernization of Childbirth to Improve User Experience by Process Automation and Apply Face Recognition.docx
@@ -851,8 +851,145 @@
         </w:rPr>
         <w:t>eam</w:t>
       </w:r>
+      <w:r>
+        <w:rPr>
+          <w:b/>
+          <w:bCs/>
+        </w:rPr>
+        <w:t xml:space="preserve"> </w:t>
+      </w:r>
+      <w:r>
+        <w:rPr>
+          <w:b/>
+          <w:bCs/>
+        </w:rPr>
+        <w:t>–</w:t>
+      </w:r>
+      <w:r>
+        <w:rPr>
+          <w:b/>
+          <w:bCs/>
+        </w:rPr>
+        <w:t xml:space="preserve"> R</w:t>
+      </w:r>
+      <w:r>
+        <w:rPr>
+          <w:b/>
+          <w:bCs/>
+        </w:rPr>
+        <w:t xml:space="preserve">oles &amp; Responsibilities </w:t>
+      </w:r>
+      <w:bookmarkStart w:id="0" w:name="_GoBack"/>
+      <w:bookmarkEnd w:id="0"/>
     </w:p>
     <w:p/>
+    <w:p>
+      <w:r>
+        <w:t>The entire project is broken down into phases</w:t>
+      </w:r>
+      <w:r>
+        <w:t>/</w:t>
+      </w:r>
+      <w:r>
+        <w:t xml:space="preserve">milestones </w:t>
+      </w:r>
+      <w:r>
+        <w:t>and</w:t>
+      </w:r>
+      <w:r>
+        <w:t xml:space="preserve"> key work packages, such as </w:t>
+      </w:r>
+    </w:p>
+    <w:p>
+      <w:pPr>
+        <w:pStyle w:val="ListParagraph"/>
+        <w:numPr>
+          <w:ilvl w:val="0"/>
+          <w:numId w:val="4"/>
+        </w:numPr>
+      </w:pPr>
+      <w:r>
+        <w:t xml:space="preserve">business processes </w:t>
+      </w:r>
+    </w:p>
+    <w:p>
+      <w:pPr>
+        <w:pStyle w:val="ListParagraph"/>
+        <w:numPr>
+          <w:ilvl w:val="0"/>
+          <w:numId w:val="4"/>
+        </w:numPr>
+      </w:pPr>
+      <w:r>
+        <w:t>decision making tables</w:t>
+      </w:r>
+    </w:p>
+    <w:p>
+      <w:pPr>
+        <w:pStyle w:val="ListParagraph"/>
+        <w:numPr>
+          <w:ilvl w:val="0"/>
+          <w:numId w:val="4"/>
+        </w:numPr>
+      </w:pPr>
+      <w:r>
+        <w:t>chatbot</w:t>
+      </w:r>
+    </w:p>
+    <w:p>
+      <w:pPr>
+        <w:pStyle w:val="ListParagraph"/>
+        <w:numPr>
+          <w:ilvl w:val="0"/>
+          <w:numId w:val="4"/>
+        </w:numPr>
+      </w:pPr>
+      <w:r>
+        <w:t>face recognition</w:t>
+      </w:r>
+    </w:p>
+    <w:p>
+      <w:pPr>
+        <w:pStyle w:val="ListParagraph"/>
+        <w:numPr>
+          <w:ilvl w:val="0"/>
+          <w:numId w:val="4"/>
+        </w:numPr>
+      </w:pPr>
+      <w:r>
+        <w:t xml:space="preserve">testing </w:t>
+      </w:r>
+      <w:r>
+        <w:t>&amp; validation</w:t>
+      </w:r>
+    </w:p>
+    <w:p>
+      <w:pPr>
+        <w:pStyle w:val="ListParagraph"/>
+      </w:pPr>
+    </w:p>
+    <w:p>
+      <w:r>
+        <w:t>The team members work jointly on each package with dedicated</w:t>
+      </w:r>
+      <w:r>
+        <w:t xml:space="preserve"> individual</w:t>
+      </w:r>
+      <w:r>
+        <w:t xml:space="preserve"> tasks within the phases. </w:t>
+      </w:r>
+      <w:r>
+        <w:t>F</w:t>
+      </w:r>
+      <w:r>
+        <w:t>or role description please refer the table below.</w:t>
+      </w:r>
+    </w:p>
+    <w:p>
+      <w:r>
+        <w:t xml:space="preserve"> </w:t>
+      </w:r>
+    </w:p>
     <w:tbl>
       <w:tblPr>
         <w:tblStyle w:val="TableGrid"/>
@@ -928,7 +1065,13 @@
           </w:tcPr>
           <w:p>
             <w:r>
-              <w:t>Project Manager, business process expert</w:t>
+              <w:t xml:space="preserve">Project Manager, business process </w:t>
+            </w:r>
+            <w:r>
+              <w:t xml:space="preserve">&amp; new technology </w:t>
+            </w:r>
+            <w:r>
+              <w:t>expert</w:t>
             </w:r>
           </w:p>
         </w:tc>
@@ -950,8 +1093,6 @@
             <w:r>
               <w:t>el</w:t>
             </w:r>
-            <w:bookmarkStart w:id="0" w:name="_GoBack"/>
-            <w:bookmarkEnd w:id="0"/>
           </w:p>
         </w:tc>
         <w:tc>
@@ -960,7 +1101,13 @@
           </w:tcPr>
           <w:p>
             <w:r>
-              <w:t>business process expert</w:t>
+              <w:t xml:space="preserve">business process </w:t>
+            </w:r>
+            <w:r>
+              <w:t xml:space="preserve">&amp; new technology </w:t>
+            </w:r>
+            <w:r>
+              <w:t>expert</w:t>
             </w:r>
           </w:p>
         </w:tc>
@@ -990,7 +1137,13 @@
           </w:tcPr>
           <w:p>
             <w:r>
-              <w:t>business process expert</w:t>
+              <w:t xml:space="preserve">business process </w:t>
+            </w:r>
+            <w:r>
+              <w:t xml:space="preserve">&amp; new technology </w:t>
+            </w:r>
+            <w:r>
+              <w:t>expert</w:t>
             </w:r>
           </w:p>
         </w:tc>
@@ -1093,29 +1246,8 @@
             <w:vAlign w:val="center"/>
           </w:tcPr>
           <w:p>
-            <w:pPr>
-              <w:rPr>
-                <w:b/>
-                <w:bCs/>
-              </w:rPr>
-            </w:pPr>
-            <w:r>
-              <w:rPr>
-                <w:rFonts w:ascii="ArialNarrow" w:eastAsia="Times New Roman" w:hAnsi="ArialNarrow" w:cs="Times New Roman"/>
-                <w:sz w:val="22"/>
-                <w:szCs w:val="22"/>
-                <w:lang w:eastAsia="en-GB"/>
-              </w:rPr>
-              <w:t xml:space="preserve">17.10. </w:t>
-            </w:r>
-            <w:r>
-              <w:rPr>
-                <w:rFonts w:ascii="ArialNarrow" w:eastAsia="Times New Roman" w:hAnsi="ArialNarrow" w:cs="Times New Roman"/>
-                <w:sz w:val="22"/>
-                <w:szCs w:val="22"/>
-                <w:lang w:eastAsia="en-GB"/>
-              </w:rPr>
-              <w:t>2019</w:t>
+            <w:r>
+              <w:t>17.10. 2019</w:t>
             </w:r>
           </w:p>
         </w:tc>
@@ -1127,30 +1259,9 @@
           <w:p>
             <w:pPr>
               <w:spacing w:before="100" w:beforeAutospacing="1" w:after="100" w:afterAutospacing="1"/>
-              <w:rPr>
-                <w:rFonts w:ascii="Times New Roman" w:eastAsia="Times New Roman" w:hAnsi="Times New Roman" w:cs="Times New Roman"/>
-                <w:lang w:eastAsia="en-GB"/>
-              </w:rPr>
             </w:pPr>
             <w:r>
-              <w:rPr>
-                <w:rFonts w:ascii="ArialNarrow" w:eastAsia="Times New Roman" w:hAnsi="ArialNarrow" w:cs="Times New Roman"/>
-                <w:sz w:val="22"/>
-                <w:szCs w:val="22"/>
-                <w:lang w:eastAsia="en-GB"/>
-              </w:rPr>
-              <w:t xml:space="preserve">Team-based Assessment - Milestone </w:t>
-            </w:r>
-            <w:r>
-              <w:rPr>
-                <w:rFonts w:ascii="ArialNarrow" w:eastAsia="Times New Roman" w:hAnsi="ArialNarrow" w:cs="Times New Roman"/>
-                <w:i/>
-                <w:iCs/>
-                <w:sz w:val="22"/>
-                <w:szCs w:val="22"/>
-                <w:lang w:eastAsia="en-GB"/>
-              </w:rPr>
-              <w:t xml:space="preserve">Submission: Latest commit before 08:00 on GitHub </w:t>
+              <w:t xml:space="preserve">Team-based Assessment - Milestone Submission: Latest commit before 08:00 on GitHub </w:t>
             </w:r>
           </w:p>
         </w:tc>
@@ -1160,41 +1271,16 @@
             <w:vAlign w:val="center"/>
           </w:tcPr>
           <w:p>
-            <w:pPr>
-              <w:rPr>
-                <w:rFonts w:ascii="ArialNarrow" w:eastAsia="Times New Roman" w:hAnsi="ArialNarrow" w:cs="Times New Roman"/>
-                <w:sz w:val="22"/>
-                <w:szCs w:val="22"/>
-                <w:lang w:eastAsia="en-GB"/>
-              </w:rPr>
-            </w:pPr>
-            <w:r>
-              <w:rPr>
-                <w:rFonts w:ascii="Times New Roman" w:eastAsia="Times New Roman" w:hAnsi="Times New Roman" w:cs="Times New Roman"/>
-                <w:lang w:eastAsia="en-GB"/>
-              </w:rPr>
+            <w:r>
               <w:fldChar w:fldCharType="begin"/>
             </w:r>
             <w:r>
-              <w:rPr>
-                <w:rFonts w:ascii="Times New Roman" w:eastAsia="Times New Roman" w:hAnsi="Times New Roman" w:cs="Times New Roman"/>
-                <w:lang w:eastAsia="en-GB"/>
-              </w:rPr>
               <w:instrText xml:space="preserve"> INCLUDEPICTURE "/var/folders/02/f3r9z8ns3_j9hpvxfpqh3l800000gn/T/com.microsoft.Word/WebArchiveCopyPasteTempFiles/page1image1364424848" \* MERGEFORMATINET </w:instrText>
             </w:r>
             <w:r>
-              <w:rPr>
-                <w:rFonts w:ascii="Times New Roman" w:eastAsia="Times New Roman" w:hAnsi="Times New Roman" w:cs="Times New Roman"/>
-                <w:lang w:eastAsia="en-GB"/>
-              </w:rPr>
               <w:fldChar w:fldCharType="separate"/>
             </w:r>
             <w:r>
-              <w:rPr>
-                <w:rFonts w:ascii="Times New Roman" w:eastAsia="Times New Roman" w:hAnsi="Times New Roman" w:cs="Times New Roman"/>
-                <w:noProof/>
-                <w:lang w:eastAsia="en-GB"/>
-              </w:rPr>
               <w:drawing>
                 <wp:inline distT="0" distB="0" distL="0" distR="0" wp14:anchorId="770A9505" wp14:editId="6C03CBE3">
                   <wp:extent cx="10795" cy="10795"/>
@@ -1245,46 +1331,15 @@
               </w:drawing>
             </w:r>
             <w:r>
-              <w:rPr>
-                <w:rFonts w:ascii="Times New Roman" w:eastAsia="Times New Roman" w:hAnsi="Times New Roman" w:cs="Times New Roman"/>
-                <w:lang w:eastAsia="en-GB"/>
-              </w:rPr>
               <w:fldChar w:fldCharType="end"/>
             </w:r>
             <w:r>
-              <w:rPr>
-                <w:rFonts w:ascii="ArialNarrow" w:eastAsia="Times New Roman" w:hAnsi="ArialNarrow" w:cs="Times New Roman"/>
-                <w:sz w:val="22"/>
-                <w:szCs w:val="22"/>
-                <w:lang w:eastAsia="en-GB"/>
-              </w:rPr>
               <w:t xml:space="preserve">Description of the use case / high-level project plan. </w:t>
             </w:r>
           </w:p>
+          <w:p/>
           <w:p>
-            <w:pPr>
-              <w:rPr>
-                <w:rFonts w:ascii="ArialNarrow" w:eastAsia="Times New Roman" w:hAnsi="ArialNarrow" w:cs="Times New Roman"/>
-                <w:sz w:val="22"/>
-                <w:szCs w:val="22"/>
-                <w:lang w:eastAsia="en-GB"/>
-              </w:rPr>
-            </w:pPr>
-          </w:p>
-          <w:p>
-            <w:pPr>
-              <w:rPr>
-                <w:rFonts w:ascii="Times New Roman" w:eastAsia="Times New Roman" w:hAnsi="Times New Roman" w:cs="Times New Roman"/>
-                <w:lang w:eastAsia="en-GB"/>
-              </w:rPr>
-            </w:pPr>
-            <w:r>
-              <w:rPr>
-                <w:rFonts w:ascii="ArialNarrow" w:eastAsia="Times New Roman" w:hAnsi="ArialNarrow" w:cs="Times New Roman"/>
-                <w:sz w:val="22"/>
-                <w:szCs w:val="22"/>
-                <w:lang w:eastAsia="en-GB"/>
-              </w:rPr>
+            <w:r>
               <w:t xml:space="preserve">Strategic process model (AS-IS) </w:t>
             </w:r>
           </w:p>
@@ -1297,29 +1352,8 @@
             <w:vAlign w:val="center"/>
           </w:tcPr>
           <w:p>
-            <w:pPr>
-              <w:rPr>
-                <w:b/>
-                <w:bCs/>
-              </w:rPr>
-            </w:pPr>
-            <w:r>
-              <w:rPr>
-                <w:rFonts w:ascii="ArialNarrow" w:eastAsia="Times New Roman" w:hAnsi="ArialNarrow" w:cs="Times New Roman"/>
-                <w:sz w:val="22"/>
-                <w:szCs w:val="22"/>
-                <w:lang w:eastAsia="en-GB"/>
-              </w:rPr>
-              <w:t xml:space="preserve">07.11. </w:t>
-            </w:r>
-            <w:r>
-              <w:rPr>
-                <w:rFonts w:ascii="ArialNarrow" w:eastAsia="Times New Roman" w:hAnsi="ArialNarrow" w:cs="Times New Roman"/>
-                <w:sz w:val="22"/>
-                <w:szCs w:val="22"/>
-                <w:lang w:eastAsia="en-GB"/>
-              </w:rPr>
-              <w:t>2019</w:t>
+            <w:r>
+              <w:t>07.11. 2019</w:t>
             </w:r>
           </w:p>
         </w:tc>
@@ -1331,30 +1365,9 @@
           <w:p>
             <w:pPr>
               <w:spacing w:before="100" w:beforeAutospacing="1" w:after="100" w:afterAutospacing="1"/>
-              <w:rPr>
-                <w:rFonts w:ascii="Times New Roman" w:eastAsia="Times New Roman" w:hAnsi="Times New Roman" w:cs="Times New Roman"/>
-                <w:lang w:eastAsia="en-GB"/>
-              </w:rPr>
             </w:pPr>
             <w:r>
-              <w:rPr>
-                <w:rFonts w:ascii="ArialNarrow" w:eastAsia="Times New Roman" w:hAnsi="ArialNarrow" w:cs="Times New Roman"/>
-                <w:sz w:val="22"/>
-                <w:szCs w:val="22"/>
-                <w:lang w:eastAsia="en-GB"/>
-              </w:rPr>
-              <w:t xml:space="preserve">Team-based Assessment - Milestone </w:t>
-            </w:r>
-            <w:r>
-              <w:rPr>
-                <w:rFonts w:ascii="ArialNarrow" w:eastAsia="Times New Roman" w:hAnsi="ArialNarrow" w:cs="Times New Roman"/>
-                <w:i/>
-                <w:iCs/>
-                <w:sz w:val="22"/>
-                <w:szCs w:val="22"/>
-                <w:lang w:eastAsia="en-GB"/>
-              </w:rPr>
-              <w:t xml:space="preserve">Submission: Latest commit before 08:00 on GitHub </w:t>
+              <w:t xml:space="preserve">Team-based Assessment - Milestone Submission: Latest commit before 08:00 on GitHub </w:t>
             </w:r>
           </w:p>
         </w:tc>
@@ -1366,29 +1379,13 @@
           <w:p>
             <w:pPr>
               <w:spacing w:before="100" w:beforeAutospacing="1" w:after="100" w:afterAutospacing="1"/>
-              <w:rPr>
-                <w:rFonts w:ascii="Times New Roman" w:eastAsia="Times New Roman" w:hAnsi="Times New Roman" w:cs="Times New Roman"/>
-                <w:lang w:eastAsia="en-GB"/>
-              </w:rPr>
             </w:pPr>
             <w:r>
-              <w:rPr>
-                <w:rFonts w:ascii="ArialNarrow" w:eastAsia="Times New Roman" w:hAnsi="ArialNarrow" w:cs="Times New Roman"/>
-                <w:sz w:val="22"/>
-                <w:szCs w:val="22"/>
-                <w:lang w:eastAsia="en-GB"/>
-              </w:rPr>
               <w:t xml:space="preserve">Operational process model (to-be) including service tasks and decision tasks. </w:t>
             </w:r>
           </w:p>
           <w:p>
             <w:r>
-              <w:rPr>
-                <w:rFonts w:ascii="ArialNarrow" w:eastAsia="Times New Roman" w:hAnsi="ArialNarrow" w:cs="Times New Roman"/>
-                <w:sz w:val="22"/>
-                <w:szCs w:val="22"/>
-                <w:lang w:eastAsia="en-GB"/>
-              </w:rPr>
               <w:t xml:space="preserve">Project plan with team roles. </w:t>
             </w:r>
           </w:p>
@@ -1402,22 +1399,7 @@
           </w:tcPr>
           <w:p>
             <w:r>
-              <w:rPr>
-                <w:rFonts w:ascii="ArialNarrow" w:eastAsia="Times New Roman" w:hAnsi="ArialNarrow" w:cs="Times New Roman"/>
-                <w:sz w:val="22"/>
-                <w:szCs w:val="22"/>
-                <w:lang w:eastAsia="en-GB"/>
-              </w:rPr>
-              <w:t xml:space="preserve">28.11. </w:t>
-            </w:r>
-            <w:r>
-              <w:rPr>
-                <w:rFonts w:ascii="ArialNarrow" w:eastAsia="Times New Roman" w:hAnsi="ArialNarrow" w:cs="Times New Roman"/>
-                <w:sz w:val="22"/>
-                <w:szCs w:val="22"/>
-                <w:lang w:eastAsia="en-GB"/>
-              </w:rPr>
-              <w:t>2019</w:t>
+              <w:t>28.11. 2019</w:t>
             </w:r>
           </w:p>
         </w:tc>
@@ -1429,30 +1411,9 @@
           <w:p>
             <w:pPr>
               <w:spacing w:before="100" w:beforeAutospacing="1" w:after="100" w:afterAutospacing="1"/>
-              <w:rPr>
-                <w:rFonts w:ascii="Times New Roman" w:eastAsia="Times New Roman" w:hAnsi="Times New Roman" w:cs="Times New Roman"/>
-                <w:lang w:eastAsia="en-GB"/>
-              </w:rPr>
             </w:pPr>
             <w:r>
-              <w:rPr>
-                <w:rFonts w:ascii="ArialNarrow" w:eastAsia="Times New Roman" w:hAnsi="ArialNarrow" w:cs="Times New Roman"/>
-                <w:sz w:val="22"/>
-                <w:szCs w:val="22"/>
-                <w:lang w:eastAsia="en-GB"/>
-              </w:rPr>
-              <w:t xml:space="preserve">Team-based Assessment - Milestone </w:t>
-            </w:r>
-            <w:r>
-              <w:rPr>
-                <w:rFonts w:ascii="ArialNarrow" w:eastAsia="Times New Roman" w:hAnsi="ArialNarrow" w:cs="Times New Roman"/>
-                <w:i/>
-                <w:iCs/>
-                <w:sz w:val="22"/>
-                <w:szCs w:val="22"/>
-                <w:lang w:eastAsia="en-GB"/>
-              </w:rPr>
-              <w:t xml:space="preserve">Submission: Latest commit before 08:00 on GitHub </w:t>
+              <w:t xml:space="preserve">Team-based Assessment - Milestone Submission: Latest commit before 08:00 on GitHub </w:t>
             </w:r>
           </w:p>
         </w:tc>
@@ -1462,42 +1423,14 @@
             <w:vAlign w:val="center"/>
           </w:tcPr>
           <w:p>
-            <w:pPr>
-              <w:rPr>
-                <w:rFonts w:ascii="ArialNarrow" w:eastAsia="Times New Roman" w:hAnsi="ArialNarrow" w:cs="Times New Roman"/>
-                <w:sz w:val="22"/>
-                <w:szCs w:val="22"/>
-                <w:lang w:eastAsia="en-GB"/>
-              </w:rPr>
-            </w:pPr>
-            <w:r>
-              <w:rPr>
-                <w:rFonts w:ascii="ArialNarrow" w:eastAsia="Times New Roman" w:hAnsi="ArialNarrow" w:cs="Times New Roman"/>
-                <w:sz w:val="22"/>
-                <w:szCs w:val="22"/>
-                <w:lang w:eastAsia="en-GB"/>
-              </w:rPr>
+            <w:r>
               <w:t xml:space="preserve">Intelligent process model including AI tasks </w:t>
             </w:r>
           </w:p>
+          <w:p/>
           <w:p>
-            <w:pPr>
-              <w:rPr>
-                <w:rFonts w:ascii="ArialNarrow" w:eastAsia="Times New Roman" w:hAnsi="ArialNarrow" w:cs="Times New Roman"/>
-                <w:sz w:val="22"/>
-                <w:szCs w:val="22"/>
-                <w:lang w:eastAsia="en-GB"/>
-              </w:rPr>
-            </w:pPr>
-          </w:p>
-          <w:p>
-            <w:r>
-              <w:rPr>
-                <w:rFonts w:ascii="ArialNarrow" w:eastAsia="Times New Roman" w:hAnsi="ArialNarrow" w:cs="Times New Roman"/>
-                <w:sz w:val="22"/>
-                <w:szCs w:val="22"/>
-                <w:lang w:eastAsia="en-GB"/>
-              </w:rPr>
+            <w:r>
+              <w:lastRenderedPageBreak/>
               <w:t xml:space="preserve">Markdown documentation of the use case </w:t>
             </w:r>
           </w:p>
@@ -1517,6 +1450,7 @@
                 <w:szCs w:val="22"/>
                 <w:lang w:eastAsia="en-GB"/>
               </w:rPr>
+              <w:lastRenderedPageBreak/>
               <w:t xml:space="preserve">19.12. </w:t>
             </w:r>
             <w:r>
@@ -2578,7 +2512,7 @@
     </w:rPrDefault>
     <w:pPrDefault/>
   </w:docDefaults>
-  <w:latentStyles w:defLockedState="0" w:defUIPriority="99" w:defSemiHidden="0" w:defUnhideWhenUsed="0" w:defQFormat="0" w:count="377">
+  <w:latentStyles w:defLockedState="0" w:defUIPriority="99" w:defSemiHidden="0" w:defUnhideWhenUsed="0" w:defQFormat="0" w:count="376">
     <w:lsdException w:name="Normal" w:uiPriority="0" w:qFormat="1"/>
     <w:lsdException w:name="heading 1" w:uiPriority="9" w:qFormat="1"/>
     <w:lsdException w:name="heading 2" w:semiHidden="1" w:uiPriority="9" w:unhideWhenUsed="1" w:qFormat="1"/>
@@ -2955,7 +2889,6 @@
     <w:lsdException w:name="Hashtag" w:semiHidden="1" w:unhideWhenUsed="1"/>
     <w:lsdException w:name="Unresolved Mention" w:semiHidden="1" w:unhideWhenUsed="1"/>
     <w:lsdException w:name="Smart Link" w:semiHidden="1" w:unhideWhenUsed="1"/>
-    <w:lsdException w:name="Smart Link Error" w:semiHidden="1" w:unhideWhenUsed="1"/>
   </w:latentStyles>
   <w:style w:type="paragraph" w:default="1" w:styleId="Normal">
     <w:name w:val="Normal"/>
@@ -3459,7 +3392,7 @@
 </file>
 
 <file path=customXml/itemProps1.xml><?xml version="1.0" encoding="utf-8"?>
-<ds:datastoreItem xmlns:ds="http://schemas.openxmlformats.org/officeDocument/2006/customXml" ds:itemID="{D3B6D231-E1CC-8246-8D25-92039D314EA3}">
+<ds:datastoreItem xmlns:ds="http://schemas.openxmlformats.org/officeDocument/2006/customXml" ds:itemID="{98B78B4B-AC9A-444B-A5A3-8FF476AE60C3}">
   <ds:schemaRefs>
     <ds:schemaRef ds:uri="http://schemas.openxmlformats.org/officeDocument/2006/bibliography"/>
   </ds:schemaRefs>

</xml_diff>